<commit_message>
Added names to write-up
</commit_message>
<xml_diff>
--- a/SOLID_GRASP/Write-Up.docx
+++ b/SOLID_GRASP/Write-Up.docx
@@ -15,6 +15,24 @@
       <w:r>
         <w:rPr>
           <w:rFonts w:ascii="Times New Roman" w:hAnsi="Times New Roman" w:cs="Times New Roman"/>
+          <w:b/>
+          <w:bCs/>
+          <w:sz w:val="24"/>
+          <w:szCs w:val="24"/>
+        </w:rPr>
+        <w:t>Evan Stagl:</w:t>
+      </w:r>
+      <w:r>
+        <w:rPr>
+          <w:rFonts w:ascii="Times New Roman" w:hAnsi="Times New Roman" w:cs="Times New Roman"/>
+          <w:sz w:val="24"/>
+          <w:szCs w:val="24"/>
+        </w:rPr>
+        <w:t xml:space="preserve"> </w:t>
+      </w:r>
+      <w:r>
+        <w:rPr>
+          <w:rFonts w:ascii="Times New Roman" w:hAnsi="Times New Roman" w:cs="Times New Roman"/>
           <w:sz w:val="24"/>
           <w:szCs w:val="24"/>
         </w:rPr>
@@ -34,6 +52,24 @@
       <w:r>
         <w:rPr>
           <w:rFonts w:ascii="Times New Roman" w:hAnsi="Times New Roman" w:cs="Times New Roman"/>
+          <w:b/>
+          <w:bCs/>
+          <w:sz w:val="24"/>
+          <w:szCs w:val="24"/>
+        </w:rPr>
+        <w:t>Vincent Yang:</w:t>
+      </w:r>
+      <w:r>
+        <w:rPr>
+          <w:rFonts w:ascii="Times New Roman" w:hAnsi="Times New Roman" w:cs="Times New Roman"/>
+          <w:sz w:val="24"/>
+          <w:szCs w:val="24"/>
+        </w:rPr>
+        <w:t xml:space="preserve"> </w:t>
+      </w:r>
+      <w:r>
+        <w:rPr>
+          <w:rFonts w:ascii="Times New Roman" w:hAnsi="Times New Roman" w:cs="Times New Roman"/>
           <w:sz w:val="24"/>
           <w:szCs w:val="24"/>
         </w:rPr>
@@ -71,6 +107,24 @@
       <w:r>
         <w:rPr>
           <w:rFonts w:ascii="Times New Roman" w:hAnsi="Times New Roman" w:cs="Times New Roman"/>
+          <w:b/>
+          <w:bCs/>
+          <w:sz w:val="24"/>
+          <w:szCs w:val="24"/>
+        </w:rPr>
+        <w:t>Aveena Singh:</w:t>
+      </w:r>
+      <w:r>
+        <w:rPr>
+          <w:rFonts w:ascii="Times New Roman" w:hAnsi="Times New Roman" w:cs="Times New Roman"/>
+          <w:sz w:val="24"/>
+          <w:szCs w:val="24"/>
+        </w:rPr>
+        <w:t xml:space="preserve"> </w:t>
+      </w:r>
+      <w:r>
+        <w:rPr>
+          <w:rFonts w:ascii="Times New Roman" w:hAnsi="Times New Roman" w:cs="Times New Roman"/>
           <w:sz w:val="24"/>
           <w:szCs w:val="24"/>
         </w:rPr>
@@ -175,6 +229,7 @@
         <w:t xml:space="preserve"> additionally overrides the </w:t>
       </w:r>
       <w:proofErr w:type="spellStart"/>
+      <w:proofErr w:type="gramStart"/>
       <w:r>
         <w:rPr>
           <w:rFonts w:ascii="Times New Roman" w:hAnsi="Times New Roman" w:cs="Times New Roman"/>
@@ -190,7 +245,16 @@
           <w:sz w:val="24"/>
           <w:szCs w:val="24"/>
         </w:rPr>
-        <w:t xml:space="preserve">() method – changing the </w:t>
+        <w:t>(</w:t>
+      </w:r>
+      <w:proofErr w:type="gramEnd"/>
+      <w:r>
+        <w:rPr>
+          <w:rFonts w:ascii="Times New Roman" w:hAnsi="Times New Roman" w:cs="Times New Roman"/>
+          <w:sz w:val="24"/>
+          <w:szCs w:val="24"/>
+        </w:rPr>
+        <w:t xml:space="preserve">) method – changing the </w:t>
       </w:r>
       <w:proofErr w:type="spellStart"/>
       <w:r>
@@ -224,6 +288,46 @@
       <w:r>
         <w:rPr>
           <w:rFonts w:ascii="Times New Roman" w:hAnsi="Times New Roman" w:cs="Times New Roman"/>
+          <w:b/>
+          <w:bCs/>
+          <w:sz w:val="24"/>
+          <w:szCs w:val="24"/>
+        </w:rPr>
+        <w:t xml:space="preserve">Gus </w:t>
+      </w:r>
+      <w:proofErr w:type="spellStart"/>
+      <w:r>
+        <w:rPr>
+          <w:rFonts w:ascii="Times New Roman" w:hAnsi="Times New Roman" w:cs="Times New Roman"/>
+          <w:b/>
+          <w:bCs/>
+          <w:sz w:val="24"/>
+          <w:szCs w:val="24"/>
+        </w:rPr>
+        <w:t>Ivanowski</w:t>
+      </w:r>
+      <w:proofErr w:type="spellEnd"/>
+      <w:r>
+        <w:rPr>
+          <w:rFonts w:ascii="Times New Roman" w:hAnsi="Times New Roman" w:cs="Times New Roman"/>
+          <w:b/>
+          <w:bCs/>
+          <w:sz w:val="24"/>
+          <w:szCs w:val="24"/>
+        </w:rPr>
+        <w:t>:</w:t>
+      </w:r>
+      <w:r>
+        <w:rPr>
+          <w:rFonts w:ascii="Times New Roman" w:hAnsi="Times New Roman" w:cs="Times New Roman"/>
+          <w:sz w:val="24"/>
+          <w:szCs w:val="24"/>
+        </w:rPr>
+        <w:t xml:space="preserve"> </w:t>
+      </w:r>
+      <w:r>
+        <w:rPr>
+          <w:rFonts w:ascii="Times New Roman" w:hAnsi="Times New Roman" w:cs="Times New Roman"/>
           <w:sz w:val="24"/>
           <w:szCs w:val="24"/>
         </w:rPr>
@@ -243,10 +347,28 @@
       <w:r>
         <w:rPr>
           <w:rFonts w:ascii="Times New Roman" w:hAnsi="Times New Roman" w:cs="Times New Roman"/>
+          <w:b/>
+          <w:bCs/>
           <w:sz w:val="24"/>
           <w:szCs w:val="24"/>
         </w:rPr>
         <w:lastRenderedPageBreak/>
+        <w:t>Azman Hoque:</w:t>
+      </w:r>
+      <w:r>
+        <w:rPr>
+          <w:rFonts w:ascii="Times New Roman" w:hAnsi="Times New Roman" w:cs="Times New Roman"/>
+          <w:sz w:val="24"/>
+          <w:szCs w:val="24"/>
+        </w:rPr>
+        <w:t xml:space="preserve"> </w:t>
+      </w:r>
+      <w:r>
+        <w:rPr>
+          <w:rFonts w:ascii="Times New Roman" w:hAnsi="Times New Roman" w:cs="Times New Roman"/>
+          <w:sz w:val="24"/>
+          <w:szCs w:val="24"/>
+        </w:rPr>
         <w:t xml:space="preserve">Interface Segregation is a SOLID principle that says to implement many smaller interfaces for classes to keep code clearer, especially for clients that don't need access to certain interfaces. In this specific example, The </w:t>
       </w:r>
       <w:proofErr w:type="spellStart"/>
@@ -951,6 +1073,7 @@
   <w:style w:type="character" w:default="1" w:styleId="DefaultParagraphFont">
     <w:name w:val="Default Paragraph Font"/>
     <w:uiPriority w:val="1"/>
+    <w:semiHidden/>
     <w:unhideWhenUsed/>
   </w:style>
   <w:style w:type="table" w:default="1" w:styleId="TableNormal">

</xml_diff>